<commit_message>
new pics and character info
</commit_message>
<xml_diff>
--- a/textfiles/Wibisana.docx
+++ b/textfiles/Wibisana.docx
@@ -28,64 +28,55 @@
       </w:pPr>
       <w:r>
         <w:rPr/>
-        <w:t>Younger brother of Rahwana. He is the only one who has born with human face (this is different in India).</w:t>
-      </w:r>
-    </w:p>
-    <w:p>
-      <w:pPr>
-        <w:pStyle w:val="Normal"/>
-        <w:rPr/>
-      </w:pPr>
-      <w:r>
-        <w:rPr/>
-      </w:r>
-    </w:p>
-    <w:p>
-      <w:pPr>
-        <w:pStyle w:val="Normal"/>
-        <w:rPr/>
-      </w:pPr>
-      <w:r>
-        <w:rPr/>
-        <w:t>He changed sides and sided with Rama, providing vital intel and information on the weaknesses of Alengka's army.</w:t>
-      </w:r>
-    </w:p>
-    <w:p>
-      <w:pPr>
-        <w:pStyle w:val="Normal"/>
-        <w:rPr/>
-      </w:pPr>
-      <w:r>
-        <w:rPr/>
-      </w:r>
-    </w:p>
-    <w:p>
-      <w:pPr>
-        <w:pStyle w:val="Normal"/>
-        <w:rPr/>
-      </w:pPr>
-      <w:r>
-        <w:rPr/>
-        <w:t xml:space="preserve">His role is controversial – is he noble since he defected? Or should he have stayed to fight for his land, as Kumbakarna did? There are multiple opinions on this. </w:t>
-      </w:r>
-    </w:p>
-    <w:p>
-      <w:pPr>
-        <w:pStyle w:val="Normal"/>
-        <w:rPr/>
-      </w:pPr>
-      <w:r>
-        <w:rPr/>
-      </w:r>
-    </w:p>
-    <w:p>
-      <w:pPr>
-        <w:pStyle w:val="Normal"/>
-        <w:rPr/>
-      </w:pPr>
-      <w:r>
-        <w:rPr/>
-        <w:t xml:space="preserve">After Rahwana was killed, Wibisana became king of Alengka. He then received Rama's adivce on kingship, in the form of the Hastabrata, a philosophical treaty on statehood. </w:t>
+        <w:t>He is the y</w:t>
+      </w:r>
+      <w:r>
+        <w:rPr/>
+        <w:t xml:space="preserve">ounger brother of Rahwana. He is the only one who has born with human face (this is different in India). </w:t>
+      </w:r>
+      <w:r>
+        <w:rPr/>
+        <w:t>Before Rama's attack to Alengka, h</w:t>
+      </w:r>
+      <w:r>
+        <w:rPr/>
+        <w:t xml:space="preserve">e </w:t>
+      </w:r>
+      <w:r>
+        <w:rPr/>
+        <w:t xml:space="preserve">defected to </w:t>
+      </w:r>
+      <w:r>
+        <w:rPr/>
+        <w:t>Rama</w:t>
+      </w:r>
+      <w:r>
+        <w:rPr/>
+        <w:t>'s side</w:t>
+      </w:r>
+      <w:r>
+        <w:rPr/>
+        <w:t xml:space="preserve">, providing vital information on the weaknesses of Alengka's army. His role is controversial – is he noble since he defected? Or should he have stayed to fight for his land, as Kumbakarna did? There are multiple opinions on this, </w:t>
+      </w:r>
+      <w:r>
+        <w:rPr/>
+        <w:t xml:space="preserve">which are explored differently by various dalang. </w:t>
+      </w:r>
+      <w:r>
+        <w:rPr/>
+        <w:t>After Rahwana was killed, Wibisana became king of Alengka. He then received Rama's adv</w:t>
+      </w:r>
+      <w:r>
+        <w:rPr/>
+        <w:t>i</w:t>
+      </w:r>
+      <w:r>
+        <w:rPr/>
+        <w:t xml:space="preserve">ce on kingship, in the form of the Hastabrata, a philosophical treaty on statehood. </w:t>
+      </w:r>
+      <w:r>
+        <w:rPr/>
+        <w:t>He eventually abdicated in favor of his son Dentawilukrama.</w:t>
       </w:r>
     </w:p>
     <w:p>
@@ -228,6 +219,7 @@
       <w:pgNumType w:fmt="decimal"/>
       <w:formProt w:val="false"/>
       <w:textDirection w:val="lrTb"/>
+      <w:docGrid w:type="default" w:linePitch="240" w:charSpace="4294961151"/>
     </w:sectPr>
   </w:body>
 </w:document>
@@ -239,15 +231,12 @@
     <w:rPrDefault>
       <w:rPr>
         <w:rFonts w:ascii="Liberation Serif" w:hAnsi="Liberation Serif" w:eastAsia="Noto Sans CJK SC Regular" w:cs="FreeSans"/>
-        <w:sz w:val="24"/>
         <w:szCs w:val="24"/>
         <w:lang w:val="en-US" w:eastAsia="zh-CN" w:bidi="hi-IN"/>
       </w:rPr>
     </w:rPrDefault>
     <w:pPrDefault>
-      <w:pPr>
-        <w:widowControl/>
-      </w:pPr>
+      <w:pPr/>
     </w:pPrDefault>
   </w:docDefaults>
   <w:style w:type="paragraph" w:styleId="Normal">
@@ -255,10 +244,12 @@
     <w:qFormat/>
     <w:pPr>
       <w:widowControl/>
+      <w:bidi w:val="0"/>
+      <w:jc w:val="left"/>
     </w:pPr>
     <w:rPr>
       <w:rFonts w:ascii="Liberation Serif" w:hAnsi="Liberation Serif" w:eastAsia="Noto Sans CJK SC Regular" w:cs="FreeSans"/>
-      <w:color w:val="auto"/>
+      <w:color w:val="00000A"/>
       <w:sz w:val="24"/>
       <w:szCs w:val="24"/>
       <w:lang w:val="en-US" w:eastAsia="zh-CN" w:bidi="hi-IN"/>

</xml_diff>